<commit_message>
3rd task semi finished logic
</commit_message>
<xml_diff>
--- a/12. JS-Applications-Asynchronous-Programming/resources/02. JS-Applications-Asynchronous-Programming-Exercise.docx
+++ b/12. JS-Applications-Asynchronous-Programming/resources/02. JS-Applications-Asynchronous-Programming-Exercise.docx
@@ -1,6 +1,6 @@
 
 <file path=word/document.xml><?xml version="1.0" encoding="utf-8"?>
-<w:document xmlns:wpc="http://schemas.microsoft.com/office/word/2010/wordprocessingCanvas" xmlns:cx="http://schemas.microsoft.com/office/drawing/2014/chartex" xmlns:cx1="http://schemas.microsoft.com/office/drawing/2015/9/8/chartex" xmlns:mc="http://schemas.openxmlformats.org/markup-compatibility/2006" xmlns:o="urn:schemas-microsoft-com:office:office" xmlns:r="http://schemas.openxmlformats.org/officeDocument/2006/relationships" xmlns:m="http://schemas.openxmlformats.org/officeDocument/2006/math" xmlns:v="urn:schemas-microsoft-com:vml" xmlns:wp14="http://schemas.microsoft.com/office/word/2010/wordprocessingDrawing" xmlns:wp="http://schemas.openxmlformats.org/drawingml/2006/wordprocessingDrawing" xmlns:w10="urn:schemas-microsoft-com:office:word" xmlns:w="http://schemas.openxmlformats.org/wordprocessingml/2006/main" xmlns:w14="http://schemas.microsoft.com/office/word/2010/wordml" xmlns:w15="http://schemas.microsoft.com/office/word/2012/wordml" xmlns:w16se="http://schemas.microsoft.com/office/word/2015/wordml/symex" xmlns:wpg="http://schemas.microsoft.com/office/word/2010/wordprocessingGroup" xmlns:wpi="http://schemas.microsoft.com/office/word/2010/wordprocessingInk" xmlns:wne="http://schemas.microsoft.com/office/word/2006/wordml" xmlns:wps="http://schemas.microsoft.com/office/word/2010/wordprocessingShape" mc:Ignorable="w14 w15 w16se wp14">
+<w:document xmlns:wpc="http://schemas.microsoft.com/office/word/2010/wordprocessingCanvas" xmlns:cx="http://schemas.microsoft.com/office/drawing/2014/chartex" xmlns:cx1="http://schemas.microsoft.com/office/drawing/2015/9/8/chartex" xmlns:cx2="http://schemas.microsoft.com/office/drawing/2015/10/21/chartex" xmlns:cx3="http://schemas.microsoft.com/office/drawing/2016/5/9/chartex" xmlns:cx4="http://schemas.microsoft.com/office/drawing/2016/5/10/chartex" xmlns:cx5="http://schemas.microsoft.com/office/drawing/2016/5/11/chartex" xmlns:cx6="http://schemas.microsoft.com/office/drawing/2016/5/12/chartex" xmlns:cx7="http://schemas.microsoft.com/office/drawing/2016/5/13/chartex" xmlns:cx8="http://schemas.microsoft.com/office/drawing/2016/5/14/chartex" xmlns:mc="http://schemas.openxmlformats.org/markup-compatibility/2006" xmlns:aink="http://schemas.microsoft.com/office/drawing/2016/ink" xmlns:am3d="http://schemas.microsoft.com/office/drawing/2017/model3d" xmlns:o="urn:schemas-microsoft-com:office:office" xmlns:r="http://schemas.openxmlformats.org/officeDocument/2006/relationships" xmlns:m="http://schemas.openxmlformats.org/officeDocument/2006/math" xmlns:v="urn:schemas-microsoft-com:vml" xmlns:wp14="http://schemas.microsoft.com/office/word/2010/wordprocessingDrawing" xmlns:wp="http://schemas.openxmlformats.org/drawingml/2006/wordprocessingDrawing" xmlns:w10="urn:schemas-microsoft-com:office:word" xmlns:w="http://schemas.openxmlformats.org/wordprocessingml/2006/main" xmlns:w14="http://schemas.microsoft.com/office/word/2010/wordml" xmlns:w15="http://schemas.microsoft.com/office/word/2012/wordml" xmlns:w16cex="http://schemas.microsoft.com/office/word/2018/wordml/cex" xmlns:w16cid="http://schemas.microsoft.com/office/word/2016/wordml/cid" xmlns:w16="http://schemas.microsoft.com/office/word/2018/wordml" xmlns:w16se="http://schemas.microsoft.com/office/word/2015/wordml/symex" xmlns:wpg="http://schemas.microsoft.com/office/word/2010/wordprocessingGroup" xmlns:wpi="http://schemas.microsoft.com/office/word/2010/wordprocessingInk" xmlns:wne="http://schemas.microsoft.com/office/word/2006/wordml" xmlns:wps="http://schemas.microsoft.com/office/word/2010/wordprocessingShape" mc:Ignorable="w14 w15 w16se w16cid w16 w16cex wp14">
   <w:body>
     <w:p>
       <w:pPr>
@@ -48,7 +48,7 @@
     <w:p>
       <w:pPr>
         <w:rPr>
-          <w:rStyle w:val="Hyperlink"/>
+          <w:rStyle w:val="a9"/>
         </w:rPr>
       </w:pPr>
       <w:r>
@@ -143,7 +143,7 @@
       <w:hyperlink r:id="rId9" w:history="1">
         <w:r>
           <w:rPr>
-            <w:rStyle w:val="Hyperlink"/>
+            <w:rStyle w:val="a9"/>
           </w:rPr>
           <w:t>read the documentation here</w:t>
         </w:r>
@@ -154,7 +154,7 @@
     </w:p>
     <w:p>
       <w:pPr>
-        <w:pStyle w:val="Heading2"/>
+        <w:pStyle w:val="2"/>
         <w:rPr>
           <w:noProof/>
           <w:lang w:val="bg-BG"/>
@@ -164,7 +164,7 @@
         <w:rPr>
           <w:noProof/>
         </w:rPr>
-        <w:t>Bus Stop</w:t>
+        <w:t>z</w:t>
       </w:r>
     </w:p>
     <w:p>
@@ -210,7 +210,7 @@
       </w:r>
       <w:r>
         <w:rPr>
-          <w:rStyle w:val="Strong"/>
+          <w:rStyle w:val="ab"/>
           <w:rFonts w:cstheme="minorHAnsi"/>
           <w:noProof/>
           <w:szCs w:val="24"/>
@@ -227,7 +227,7 @@
       </w:r>
       <w:r>
         <w:rPr>
-          <w:rStyle w:val="Strong"/>
+          <w:rStyle w:val="ab"/>
           <w:rFonts w:cstheme="minorHAnsi"/>
           <w:noProof/>
           <w:szCs w:val="24"/>
@@ -244,7 +244,7 @@
       </w:r>
       <w:r>
         <w:rPr>
-          <w:rStyle w:val="Strong"/>
+          <w:rStyle w:val="ab"/>
           <w:rFonts w:cstheme="minorHAnsi"/>
           <w:noProof/>
           <w:szCs w:val="24"/>
@@ -413,7 +413,7 @@
       </w:r>
       <w:r>
         <w:rPr>
-          <w:rStyle w:val="Strong"/>
+          <w:rStyle w:val="ab"/>
           <w:noProof/>
           <w:szCs w:val="24"/>
         </w:rPr>
@@ -489,7 +489,7 @@
       </w:r>
       <w:r>
         <w:rPr>
-          <w:rStyle w:val="Strong"/>
+          <w:rStyle w:val="ab"/>
           <w:noProof/>
           <w:szCs w:val="24"/>
         </w:rPr>
@@ -596,7 +596,7 @@
     </w:p>
     <w:p>
       <w:pPr>
-        <w:pStyle w:val="Heading3"/>
+        <w:pStyle w:val="3"/>
         <w:rPr>
           <w:noProof/>
           <w:lang w:val="bg-BG"/>
@@ -967,7 +967,7 @@
     </w:p>
     <w:p>
       <w:pPr>
-        <w:pStyle w:val="Heading2"/>
+        <w:pStyle w:val="2"/>
         <w:rPr>
           <w:noProof/>
           <w:lang w:val="bg-BG"/>
@@ -1022,7 +1022,7 @@
       </w:r>
       <w:r>
         <w:rPr>
-          <w:rStyle w:val="Strong"/>
+          <w:rStyle w:val="ab"/>
           <w:noProof/>
           <w:szCs w:val="24"/>
         </w:rPr>
@@ -1037,7 +1037,7 @@
       </w:r>
       <w:r>
         <w:rPr>
-          <w:rStyle w:val="Strong"/>
+          <w:rStyle w:val="ab"/>
           <w:noProof/>
           <w:szCs w:val="24"/>
         </w:rPr>
@@ -1052,7 +1052,7 @@
       </w:r>
       <w:r>
         <w:rPr>
-          <w:rStyle w:val="Strong"/>
+          <w:rStyle w:val="ab"/>
           <w:noProof/>
           <w:szCs w:val="24"/>
         </w:rPr>
@@ -1067,7 +1067,7 @@
       </w:r>
       <w:r>
         <w:rPr>
-          <w:rStyle w:val="Strong"/>
+          <w:rStyle w:val="ab"/>
           <w:noProof/>
           <w:szCs w:val="24"/>
         </w:rPr>
@@ -1082,7 +1082,7 @@
       </w:r>
       <w:r>
         <w:rPr>
-          <w:rStyle w:val="Strong"/>
+          <w:rStyle w:val="ab"/>
           <w:noProof/>
           <w:szCs w:val="24"/>
         </w:rPr>
@@ -1097,7 +1097,7 @@
       </w:r>
       <w:r>
         <w:rPr>
-          <w:rStyle w:val="Strong"/>
+          <w:rStyle w:val="ab"/>
           <w:noProof/>
           <w:szCs w:val="24"/>
         </w:rPr>
@@ -1112,7 +1112,7 @@
       </w:r>
       <w:r>
         <w:rPr>
-          <w:rStyle w:val="Strong"/>
+          <w:rStyle w:val="ab"/>
           <w:noProof/>
           <w:szCs w:val="24"/>
         </w:rPr>
@@ -1127,7 +1127,7 @@
       </w:r>
       <w:r>
         <w:rPr>
-          <w:rStyle w:val="Strong"/>
+          <w:rStyle w:val="ab"/>
           <w:noProof/>
           <w:szCs w:val="24"/>
         </w:rPr>
@@ -1142,7 +1142,7 @@
       </w:r>
       <w:r>
         <w:rPr>
-          <w:rStyle w:val="Strong"/>
+          <w:rStyle w:val="ab"/>
           <w:noProof/>
           <w:szCs w:val="24"/>
         </w:rPr>
@@ -1157,7 +1157,7 @@
       </w:r>
       <w:r>
         <w:rPr>
-          <w:rStyle w:val="Strong"/>
+          <w:rStyle w:val="ab"/>
           <w:noProof/>
           <w:szCs w:val="24"/>
         </w:rPr>
@@ -1172,7 +1172,7 @@
       </w:r>
       <w:r>
         <w:rPr>
-          <w:rStyle w:val="Strong"/>
+          <w:rStyle w:val="ab"/>
           <w:noProof/>
           <w:szCs w:val="24"/>
         </w:rPr>
@@ -1187,7 +1187,7 @@
       </w:r>
       <w:r>
         <w:rPr>
-          <w:rStyle w:val="Strong"/>
+          <w:rStyle w:val="ab"/>
           <w:noProof/>
           <w:szCs w:val="24"/>
         </w:rPr>
@@ -1202,7 +1202,7 @@
       </w:r>
       <w:r>
         <w:rPr>
-          <w:rStyle w:val="Strong"/>
+          <w:rStyle w:val="ab"/>
           <w:noProof/>
           <w:szCs w:val="24"/>
         </w:rPr>
@@ -1217,7 +1217,7 @@
       </w:r>
       <w:r>
         <w:rPr>
-          <w:rStyle w:val="Strong"/>
+          <w:rStyle w:val="ab"/>
           <w:noProof/>
           <w:szCs w:val="24"/>
         </w:rPr>
@@ -1248,7 +1248,7 @@
       </w:r>
       <w:r>
         <w:rPr>
-          <w:rStyle w:val="Strong"/>
+          <w:rStyle w:val="ab"/>
           <w:noProof/>
           <w:szCs w:val="24"/>
         </w:rPr>
@@ -1434,7 +1434,7 @@
       </w:r>
       <w:r>
         <w:rPr>
-          <w:rStyle w:val="Strong"/>
+          <w:rStyle w:val="ab"/>
           <w:noProof/>
         </w:rPr>
         <w:t>Arrive</w:t>
@@ -1481,7 +1481,7 @@
       </w:r>
       <w:r>
         <w:rPr>
-          <w:rStyle w:val="Strong"/>
+          <w:rStyle w:val="ab"/>
           <w:noProof/>
           <w:szCs w:val="24"/>
         </w:rPr>
@@ -1496,7 +1496,7 @@
       </w:r>
       <w:r>
         <w:rPr>
-          <w:rStyle w:val="Strong"/>
+          <w:rStyle w:val="ab"/>
           <w:noProof/>
           <w:szCs w:val="24"/>
         </w:rPr>
@@ -1512,7 +1512,7 @@
     </w:p>
     <w:p>
       <w:pPr>
-        <w:pStyle w:val="Heading3"/>
+        <w:pStyle w:val="3"/>
         <w:rPr>
           <w:noProof/>
           <w:lang w:val="bg-BG"/>
@@ -1905,7 +1905,7 @@
     </w:p>
     <w:p>
       <w:pPr>
-        <w:pStyle w:val="Heading2"/>
+        <w:pStyle w:val="2"/>
         <w:rPr>
           <w:noProof/>
           <w:lang w:val="bg-BG"/>
@@ -3575,7 +3575,7 @@
     </w:p>
     <w:p>
       <w:pPr>
-        <w:pStyle w:val="Heading2"/>
+        <w:pStyle w:val="2"/>
         <w:rPr>
           <w:noProof/>
           <w:lang w:val="bg-BG"/>
@@ -4258,7 +4258,7 @@
     </w:p>
     <w:p>
       <w:pPr>
-        <w:pStyle w:val="Heading2"/>
+        <w:pStyle w:val="2"/>
         <w:rPr>
           <w:lang w:val="bg-BG"/>
         </w:rPr>
@@ -5033,7 +5033,6 @@
           <w:lang w:val="bg-BG"/>
         </w:rPr>
       </w:pPr>
-      <w:bookmarkStart w:id="1" w:name="_GoBack"/>
       <w:r>
         <w:rPr>
           <w:noProof/>
@@ -5058,12 +5057,11 @@
             <v:path o:extrusionok="f" gradientshapeok="t" o:connecttype="rect"/>
             <o:lock v:ext="edit" aspectratio="t"/>
           </v:shapetype>
-          <v:shape id="_x0000_i1025" type="#_x0000_t75" style="width:521.4pt;height:2in">
+          <v:shape id="_x0000_i1025" type="#_x0000_t75" style="width:521.25pt;height:2in">
             <v:imagedata r:id="rId31" o:title="Screenshot 2021-02-26 120508"/>
           </v:shape>
         </w:pict>
       </w:r>
-      <w:bookmarkEnd w:id="1"/>
     </w:p>
     <w:p>
       <w:pPr>
@@ -5083,7 +5081,7 @@
     </w:p>
     <w:p>
       <w:pPr>
-        <w:pStyle w:val="Heading2"/>
+        <w:pStyle w:val="2"/>
         <w:rPr>
           <w:noProof/>
           <w:lang w:val="bg-BG"/>
@@ -5273,7 +5271,7 @@
       </w:r>
       <w:r>
         <w:rPr>
-          <w:rStyle w:val="Strong"/>
+          <w:rStyle w:val="ab"/>
           <w:rFonts w:ascii="Consolas" w:hAnsi="Consolas" w:cstheme="minorHAnsi"/>
           <w:noProof/>
           <w:szCs w:val="24"/>
@@ -5306,7 +5304,7 @@
       </w:r>
       <w:r>
         <w:rPr>
-          <w:rStyle w:val="Strong"/>
+          <w:rStyle w:val="ab"/>
           <w:rFonts w:ascii="Consolas" w:hAnsi="Consolas" w:cstheme="minorHAnsi"/>
           <w:noProof/>
           <w:szCs w:val="24"/>
@@ -5357,7 +5355,7 @@
       </w:r>
       <w:r>
         <w:rPr>
-          <w:rStyle w:val="Strong"/>
+          <w:rStyle w:val="ab"/>
           <w:rFonts w:cstheme="minorHAnsi"/>
           <w:noProof/>
           <w:szCs w:val="24"/>
@@ -5637,7 +5635,7 @@
       </w:r>
       <w:r>
         <w:rPr>
-          <w:rStyle w:val="Strong"/>
+          <w:rStyle w:val="ab"/>
           <w:rFonts w:ascii="Consolas" w:hAnsi="Consolas" w:cstheme="minorHAnsi"/>
           <w:noProof/>
           <w:szCs w:val="24"/>
@@ -5780,7 +5778,7 @@
       </w:r>
       <w:r>
         <w:rPr>
-          <w:rStyle w:val="Strong"/>
+          <w:rStyle w:val="ab"/>
           <w:rFonts w:ascii="Consolas" w:hAnsi="Consolas" w:cstheme="minorHAnsi"/>
           <w:noProof/>
           <w:szCs w:val="24"/>
@@ -5814,7 +5812,7 @@
     </w:p>
     <w:p>
       <w:pPr>
-        <w:pStyle w:val="ListParagraph"/>
+        <w:pStyle w:val="ac"/>
         <w:numPr>
           <w:ilvl w:val="0"/>
           <w:numId w:val="45"/>
@@ -5836,7 +5834,7 @@
       </w:r>
       <w:r>
         <w:rPr>
-          <w:rStyle w:val="Strong"/>
+          <w:rStyle w:val="ab"/>
           <w:rFonts w:ascii="Consolas" w:hAnsi="Consolas" w:cstheme="minorHAnsi"/>
           <w:noProof/>
           <w:szCs w:val="24"/>
@@ -5845,7 +5843,7 @@
       </w:r>
       <w:r>
         <w:rPr>
-          <w:rStyle w:val="Strong"/>
+          <w:rStyle w:val="ab"/>
           <w:rFonts w:ascii="Consolas" w:hAnsi="Consolas" w:cstheme="minorHAnsi"/>
           <w:noProof/>
           <w:szCs w:val="24"/>
@@ -5862,7 +5860,7 @@
       </w:r>
       <w:r>
         <w:rPr>
-          <w:rStyle w:val="Strong"/>
+          <w:rStyle w:val="ab"/>
           <w:rFonts w:ascii="Consolas" w:hAnsi="Consolas" w:cstheme="minorHAnsi"/>
           <w:noProof/>
           <w:szCs w:val="24"/>
@@ -5914,7 +5912,7 @@
     </w:p>
     <w:p>
       <w:pPr>
-        <w:pStyle w:val="ListParagraph"/>
+        <w:pStyle w:val="ac"/>
         <w:numPr>
           <w:ilvl w:val="0"/>
           <w:numId w:val="45"/>
@@ -5936,7 +5934,7 @@
       </w:r>
       <w:r>
         <w:rPr>
-          <w:rStyle w:val="Strong"/>
+          <w:rStyle w:val="ab"/>
           <w:rFonts w:ascii="Consolas" w:hAnsi="Consolas" w:cstheme="minorHAnsi"/>
           <w:noProof/>
           <w:szCs w:val="24"/>
@@ -5945,7 +5943,7 @@
       </w:r>
       <w:r>
         <w:rPr>
-          <w:rStyle w:val="Strong"/>
+          <w:rStyle w:val="ab"/>
           <w:rFonts w:cstheme="minorHAnsi"/>
           <w:noProof/>
           <w:szCs w:val="24"/>
@@ -6471,7 +6469,7 @@
 </file>
 
 <file path=word/endnotes.xml><?xml version="1.0" encoding="utf-8"?>
-<w:endnotes xmlns:wpc="http://schemas.microsoft.com/office/word/2010/wordprocessingCanvas" xmlns:cx="http://schemas.microsoft.com/office/drawing/2014/chartex" xmlns:cx1="http://schemas.microsoft.com/office/drawing/2015/9/8/chartex" xmlns:mc="http://schemas.openxmlformats.org/markup-compatibility/2006" xmlns:o="urn:schemas-microsoft-com:office:office" xmlns:r="http://schemas.openxmlformats.org/officeDocument/2006/relationships" xmlns:m="http://schemas.openxmlformats.org/officeDocument/2006/math" xmlns:v="urn:schemas-microsoft-com:vml" xmlns:wp14="http://schemas.microsoft.com/office/word/2010/wordprocessingDrawing" xmlns:wp="http://schemas.openxmlformats.org/drawingml/2006/wordprocessingDrawing" xmlns:w10="urn:schemas-microsoft-com:office:word" xmlns:w="http://schemas.openxmlformats.org/wordprocessingml/2006/main" xmlns:w14="http://schemas.microsoft.com/office/word/2010/wordml" xmlns:w15="http://schemas.microsoft.com/office/word/2012/wordml" xmlns:w16se="http://schemas.microsoft.com/office/word/2015/wordml/symex" xmlns:wpg="http://schemas.microsoft.com/office/word/2010/wordprocessingGroup" xmlns:wpi="http://schemas.microsoft.com/office/word/2010/wordprocessingInk" xmlns:wne="http://schemas.microsoft.com/office/word/2006/wordml" xmlns:wps="http://schemas.microsoft.com/office/word/2010/wordprocessingShape" mc:Ignorable="w14 w15 w16se wp14">
+<w:endnotes xmlns:wpc="http://schemas.microsoft.com/office/word/2010/wordprocessingCanvas" xmlns:cx="http://schemas.microsoft.com/office/drawing/2014/chartex" xmlns:cx1="http://schemas.microsoft.com/office/drawing/2015/9/8/chartex" xmlns:cx2="http://schemas.microsoft.com/office/drawing/2015/10/21/chartex" xmlns:cx3="http://schemas.microsoft.com/office/drawing/2016/5/9/chartex" xmlns:cx4="http://schemas.microsoft.com/office/drawing/2016/5/10/chartex" xmlns:cx5="http://schemas.microsoft.com/office/drawing/2016/5/11/chartex" xmlns:cx6="http://schemas.microsoft.com/office/drawing/2016/5/12/chartex" xmlns:cx7="http://schemas.microsoft.com/office/drawing/2016/5/13/chartex" xmlns:cx8="http://schemas.microsoft.com/office/drawing/2016/5/14/chartex" xmlns:mc="http://schemas.openxmlformats.org/markup-compatibility/2006" xmlns:aink="http://schemas.microsoft.com/office/drawing/2016/ink" xmlns:am3d="http://schemas.microsoft.com/office/drawing/2017/model3d" xmlns:o="urn:schemas-microsoft-com:office:office" xmlns:r="http://schemas.openxmlformats.org/officeDocument/2006/relationships" xmlns:m="http://schemas.openxmlformats.org/officeDocument/2006/math" xmlns:v="urn:schemas-microsoft-com:vml" xmlns:wp14="http://schemas.microsoft.com/office/word/2010/wordprocessingDrawing" xmlns:wp="http://schemas.openxmlformats.org/drawingml/2006/wordprocessingDrawing" xmlns:w10="urn:schemas-microsoft-com:office:word" xmlns:w="http://schemas.openxmlformats.org/wordprocessingml/2006/main" xmlns:w14="http://schemas.microsoft.com/office/word/2010/wordml" xmlns:w15="http://schemas.microsoft.com/office/word/2012/wordml" xmlns:w16cex="http://schemas.microsoft.com/office/word/2018/wordml/cex" xmlns:w16cid="http://schemas.microsoft.com/office/word/2016/wordml/cid" xmlns:w16="http://schemas.microsoft.com/office/word/2018/wordml" xmlns:w16se="http://schemas.microsoft.com/office/word/2015/wordml/symex" xmlns:wpg="http://schemas.microsoft.com/office/word/2010/wordprocessingGroup" xmlns:wpi="http://schemas.microsoft.com/office/word/2010/wordprocessingInk" xmlns:wne="http://schemas.microsoft.com/office/word/2006/wordml" xmlns:wps="http://schemas.microsoft.com/office/word/2010/wordprocessingShape" mc:Ignorable="w14 w15 w16se w16cid w16 w16cex wp14">
   <w:endnote w:type="separator" w:id="-1">
     <w:p>
       <w:pPr>
@@ -6496,10 +6494,10 @@
 </file>
 
 <file path=word/footer1.xml><?xml version="1.0" encoding="utf-8"?>
-<w:ftr xmlns:wpc="http://schemas.microsoft.com/office/word/2010/wordprocessingCanvas" xmlns:cx="http://schemas.microsoft.com/office/drawing/2014/chartex" xmlns:cx1="http://schemas.microsoft.com/office/drawing/2015/9/8/chartex" xmlns:mc="http://schemas.openxmlformats.org/markup-compatibility/2006" xmlns:o="urn:schemas-microsoft-com:office:office" xmlns:r="http://schemas.openxmlformats.org/officeDocument/2006/relationships" xmlns:m="http://schemas.openxmlformats.org/officeDocument/2006/math" xmlns:v="urn:schemas-microsoft-com:vml" xmlns:wp14="http://schemas.microsoft.com/office/word/2010/wordprocessingDrawing" xmlns:wp="http://schemas.openxmlformats.org/drawingml/2006/wordprocessingDrawing" xmlns:w10="urn:schemas-microsoft-com:office:word" xmlns:w="http://schemas.openxmlformats.org/wordprocessingml/2006/main" xmlns:w14="http://schemas.microsoft.com/office/word/2010/wordml" xmlns:w15="http://schemas.microsoft.com/office/word/2012/wordml" xmlns:w16se="http://schemas.microsoft.com/office/word/2015/wordml/symex" xmlns:wpg="http://schemas.microsoft.com/office/word/2010/wordprocessingGroup" xmlns:wpi="http://schemas.microsoft.com/office/word/2010/wordprocessingInk" xmlns:wne="http://schemas.microsoft.com/office/word/2006/wordml" xmlns:wps="http://schemas.microsoft.com/office/word/2010/wordprocessingShape" mc:Ignorable="w14 w15 w16se wp14">
+<w:ftr xmlns:wpc="http://schemas.microsoft.com/office/word/2010/wordprocessingCanvas" xmlns:cx="http://schemas.microsoft.com/office/drawing/2014/chartex" xmlns:cx1="http://schemas.microsoft.com/office/drawing/2015/9/8/chartex" xmlns:cx2="http://schemas.microsoft.com/office/drawing/2015/10/21/chartex" xmlns:cx3="http://schemas.microsoft.com/office/drawing/2016/5/9/chartex" xmlns:cx4="http://schemas.microsoft.com/office/drawing/2016/5/10/chartex" xmlns:cx5="http://schemas.microsoft.com/office/drawing/2016/5/11/chartex" xmlns:cx6="http://schemas.microsoft.com/office/drawing/2016/5/12/chartex" xmlns:cx7="http://schemas.microsoft.com/office/drawing/2016/5/13/chartex" xmlns:cx8="http://schemas.microsoft.com/office/drawing/2016/5/14/chartex" xmlns:mc="http://schemas.openxmlformats.org/markup-compatibility/2006" xmlns:aink="http://schemas.microsoft.com/office/drawing/2016/ink" xmlns:am3d="http://schemas.microsoft.com/office/drawing/2017/model3d" xmlns:o="urn:schemas-microsoft-com:office:office" xmlns:r="http://schemas.openxmlformats.org/officeDocument/2006/relationships" xmlns:m="http://schemas.openxmlformats.org/officeDocument/2006/math" xmlns:v="urn:schemas-microsoft-com:vml" xmlns:wp14="http://schemas.microsoft.com/office/word/2010/wordprocessingDrawing" xmlns:wp="http://schemas.openxmlformats.org/drawingml/2006/wordprocessingDrawing" xmlns:w10="urn:schemas-microsoft-com:office:word" xmlns:w="http://schemas.openxmlformats.org/wordprocessingml/2006/main" xmlns:w14="http://schemas.microsoft.com/office/word/2010/wordml" xmlns:w15="http://schemas.microsoft.com/office/word/2012/wordml" xmlns:w16cex="http://schemas.microsoft.com/office/word/2018/wordml/cex" xmlns:w16cid="http://schemas.microsoft.com/office/word/2016/wordml/cid" xmlns:w16="http://schemas.microsoft.com/office/word/2018/wordml" xmlns:w16se="http://schemas.microsoft.com/office/word/2015/wordml/symex" xmlns:wpg="http://schemas.microsoft.com/office/word/2010/wordprocessingGroup" xmlns:wpi="http://schemas.microsoft.com/office/word/2010/wordprocessingInk" xmlns:wne="http://schemas.microsoft.com/office/word/2006/wordml" xmlns:wps="http://schemas.microsoft.com/office/word/2010/wordprocessingShape" mc:Ignorable="w14 w15 w16se w16cid w16 w16cex wp14">
   <w:p>
     <w:pPr>
-      <w:pStyle w:val="Footer"/>
+      <w:pStyle w:val="a5"/>
     </w:pPr>
     <w:r>
       <w:rPr>
@@ -6591,7 +6589,7 @@
             </wp:anchor>
           </w:drawing>
         </mc:Choice>
-        <mc:Fallback xmlns:w16="http://schemas.microsoft.com/office/word/2018/wordml" xmlns:w16cid="http://schemas.microsoft.com/office/word/2016/wordml/cid" xmlns:w16cex="http://schemas.microsoft.com/office/word/2018/wordml/cex" xmlns:am3d="http://schemas.microsoft.com/office/drawing/2017/model3d" xmlns:aink="http://schemas.microsoft.com/office/drawing/2016/ink" xmlns:cx8="http://schemas.microsoft.com/office/drawing/2016/5/14/chartex" xmlns:cx7="http://schemas.microsoft.com/office/drawing/2016/5/13/chartex" xmlns:cx6="http://schemas.microsoft.com/office/drawing/2016/5/12/chartex" xmlns:cx5="http://schemas.microsoft.com/office/drawing/2016/5/11/chartex" xmlns:cx4="http://schemas.microsoft.com/office/drawing/2016/5/10/chartex" xmlns:cx3="http://schemas.microsoft.com/office/drawing/2016/5/9/chartex" xmlns:cx2="http://schemas.microsoft.com/office/drawing/2015/10/21/chartex">
+        <mc:Fallback>
           <w:pict>
             <v:shapetype w14:anchorId="41B1E642" id="_x0000_t202" coordsize="21600,21600" o:spt="202" path="m,l,21600r21600,l21600,xe">
               <v:stroke joinstyle="miter"/>
@@ -6677,7 +6675,7 @@
                               <w:szCs w:val="17"/>
                             </w:rPr>
                           </w:pPr>
-                          <w:bookmarkStart w:id="2" w:name="_Hlk24191091"/>
+                          <w:bookmarkStart w:id="1" w:name="_Hlk24191091"/>
                           <w:r>
                             <w:rPr>
                               <w:sz w:val="17"/>
@@ -6695,7 +6693,7 @@
                           <w:hyperlink r:id="rId1" w:history="1">
                             <w:r>
                               <w:rPr>
-                                <w:rStyle w:val="Hyperlink"/>
+                                <w:rStyle w:val="a9"/>
                                 <w:color w:val="0882DE"/>
                                 <w:sz w:val="17"/>
                                 <w:szCs w:val="17"/>
@@ -6795,7 +6793,7 @@
                             <w:t>.</w:t>
                           </w:r>
                         </w:p>
-                        <w:bookmarkEnd w:id="2"/>
+                        <w:bookmarkEnd w:id="1"/>
                         <w:p>
                           <w:pPr>
                             <w:spacing w:line="240" w:lineRule="auto"/>
@@ -7024,7 +7022,7 @@
                                               <a14:useLocalDpi xmlns:a14="http://schemas.microsoft.com/office/drawing/2010/main" val="0"/>
                                             </a:ext>
                                             <a:ext uri="{837473B0-CC2E-450A-ABE3-18F120FF3D39}">
-                                              <a1611:picAttrSrcUrl xmlns:a1611="http://schemas.microsoft.com/office/drawing/2016/11/main" xmlns:w16="http://schemas.microsoft.com/office/word/2018/wordml" xmlns:w16cid="http://schemas.microsoft.com/office/word/2016/wordml/cid" xmlns:w16cex="http://schemas.microsoft.com/office/word/2018/wordml/cex" xmlns:w="http://schemas.openxmlformats.org/wordprocessingml/2006/main" xmlns:w10="urn:schemas-microsoft-com:office:word" xmlns:v="urn:schemas-microsoft-com:vml" xmlns:o="urn:schemas-microsoft-com:office:office" xmlns:am3d="http://schemas.microsoft.com/office/drawing/2017/model3d" xmlns:aink="http://schemas.microsoft.com/office/drawing/2016/ink" xmlns:cx8="http://schemas.microsoft.com/office/drawing/2016/5/14/chartex" xmlns:cx7="http://schemas.microsoft.com/office/drawing/2016/5/13/chartex" xmlns:cx6="http://schemas.microsoft.com/office/drawing/2016/5/12/chartex" xmlns:cx5="http://schemas.microsoft.com/office/drawing/2016/5/11/chartex" xmlns:cx4="http://schemas.microsoft.com/office/drawing/2016/5/10/chartex" xmlns:cx3="http://schemas.microsoft.com/office/drawing/2016/5/9/chartex" xmlns:cx2="http://schemas.microsoft.com/office/drawing/2015/10/21/chartex" xmlns="" r:id="rId9"/>
+                                              <a1611:picAttrSrcUrl xmlns:a1611="http://schemas.microsoft.com/office/drawing/2016/11/main" r:id="rId9"/>
                                             </a:ext>
                                           </a:extLst>
                                         </a:blip>
@@ -7364,7 +7362,7 @@
             </wp:anchor>
           </w:drawing>
         </mc:Choice>
-        <mc:Fallback xmlns:w16="http://schemas.microsoft.com/office/word/2018/wordml" xmlns:w16cid="http://schemas.microsoft.com/office/word/2016/wordml/cid" xmlns:w16cex="http://schemas.microsoft.com/office/word/2018/wordml/cex" xmlns:am3d="http://schemas.microsoft.com/office/drawing/2017/model3d" xmlns:aink="http://schemas.microsoft.com/office/drawing/2016/ink" xmlns:cx8="http://schemas.microsoft.com/office/drawing/2016/5/14/chartex" xmlns:cx7="http://schemas.microsoft.com/office/drawing/2016/5/13/chartex" xmlns:cx6="http://schemas.microsoft.com/office/drawing/2016/5/12/chartex" xmlns:cx5="http://schemas.microsoft.com/office/drawing/2016/5/11/chartex" xmlns:cx4="http://schemas.microsoft.com/office/drawing/2016/5/10/chartex" xmlns:cx3="http://schemas.microsoft.com/office/drawing/2016/5/9/chartex" xmlns:cx2="http://schemas.microsoft.com/office/drawing/2015/10/21/chartex">
+        <mc:Fallback>
           <w:pict>
             <v:shape w14:anchorId="2074F399" id="Text Box 16" o:spid="_x0000_s1027" type="#_x0000_t202" style="position:absolute;margin-left:109pt;margin-top:7pt;width:411.4pt;height:40.45pt;z-index:251657216;visibility:visible;mso-wrap-style:square;mso-width-percent:0;mso-height-percent:0;mso-wrap-distance-left:9pt;mso-wrap-distance-top:0;mso-wrap-distance-right:9pt;mso-wrap-distance-bottom:0;mso-position-horizontal:absolute;mso-position-horizontal-relative:text;mso-position-vertical:absolute;mso-position-vertical-relative:text;mso-width-percent:0;mso-height-percent:0;mso-width-relative:page;mso-height-relative:page;v-text-anchor:top" o:gfxdata="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" filled="f" stroked="f">
               <v:textbox inset=".5mm,1.2mm,.5mm,.5mm">
@@ -7395,7 +7393,7 @@
                     <w:hyperlink r:id="rId20" w:history="1">
                       <w:r>
                         <w:rPr>
-                          <w:rStyle w:val="Hyperlink"/>
+                          <w:rStyle w:val="a9"/>
                           <w:color w:val="0882DE"/>
                           <w:sz w:val="17"/>
                           <w:szCs w:val="17"/>
@@ -7533,7 +7531,7 @@
                                   </pic:cNvPicPr>
                                 </pic:nvPicPr>
                                 <pic:blipFill>
-                                  <a:blip r:embed="rId21">
+                                  <a:blip r:embed="rId2">
                                     <a:extLst>
                                       <a:ext uri="{28A0092B-C50C-407E-A947-70E740481C1C}">
                                         <a14:useLocalDpi xmlns:a14="http://schemas.microsoft.com/office/drawing/2010/main" val="0"/>
@@ -7582,7 +7580,7 @@
                           <wp:extent cx="180000" cy="180000"/>
                           <wp:effectExtent l="0" t="0" r="0" b="0"/>
                           <wp:docPr id="2" name="Picture 2">
-                            <a:hlinkClick xmlns:a="http://schemas.openxmlformats.org/drawingml/2006/main" r:id="rId22"/>
+                            <a:hlinkClick xmlns:a="http://schemas.openxmlformats.org/drawingml/2006/main" r:id="rId3"/>
                           </wp:docPr>
                           <wp:cNvGraphicFramePr>
                             <a:graphicFrameLocks xmlns:a="http://schemas.openxmlformats.org/drawingml/2006/main" noChangeAspect="1"/>
@@ -7592,14 +7590,14 @@
                               <pic:pic xmlns:pic="http://schemas.openxmlformats.org/drawingml/2006/picture">
                                 <pic:nvPicPr>
                                   <pic:cNvPr id="2" name="Picture 2">
-                                    <a:hlinkClick r:id="rId22"/>
+                                    <a:hlinkClick r:id="rId3"/>
                                   </pic:cNvPr>
                                   <pic:cNvPicPr>
                                     <a:picLocks noChangeAspect="1" noChangeArrowheads="1"/>
                                   </pic:cNvPicPr>
                                 </pic:nvPicPr>
                                 <pic:blipFill>
-                                  <a:blip r:embed="rId23">
+                                  <a:blip r:embed="rId4">
                                     <a:extLst>
                                       <a:ext uri="{28A0092B-C50C-407E-A947-70E740481C1C}">
                                         <a14:useLocalDpi xmlns:a14="http://schemas.microsoft.com/office/drawing/2010/main" val="0"/>
@@ -7648,7 +7646,7 @@
                           <wp:extent cx="180000" cy="180000"/>
                           <wp:effectExtent l="0" t="0" r="0" b="0"/>
                           <wp:docPr id="5" name="Picture 5" title="Software University @ Facebook">
-                            <a:hlinkClick xmlns:a="http://schemas.openxmlformats.org/drawingml/2006/main" r:id="rId24"/>
+                            <a:hlinkClick xmlns:a="http://schemas.openxmlformats.org/drawingml/2006/main" r:id="rId5"/>
                           </wp:docPr>
                           <wp:cNvGraphicFramePr>
                             <a:graphicFrameLocks xmlns:a="http://schemas.openxmlformats.org/drawingml/2006/main" noChangeAspect="1"/>
@@ -7658,12 +7656,12 @@
                               <pic:pic xmlns:pic="http://schemas.openxmlformats.org/drawingml/2006/picture">
                                 <pic:nvPicPr>
                                   <pic:cNvPr id="5" name="Picture 5" title="Software University @ Facebook">
-                                    <a:hlinkClick r:id="rId24"/>
+                                    <a:hlinkClick r:id="rId5"/>
                                   </pic:cNvPr>
                                   <pic:cNvPicPr/>
                                 </pic:nvPicPr>
                                 <pic:blipFill>
-                                  <a:blip r:embed="rId25"/>
+                                  <a:blip r:embed="rId6"/>
                                   <a:stretch>
                                     <a:fillRect/>
                                   </a:stretch>
@@ -7701,7 +7699,7 @@
                           <wp:extent cx="180000" cy="180000"/>
                           <wp:effectExtent l="0" t="0" r="0" b="0"/>
                           <wp:docPr id="20" name="Picture 20">
-                            <a:hlinkClick xmlns:a="http://schemas.openxmlformats.org/drawingml/2006/main" r:id="rId26"/>
+                            <a:hlinkClick xmlns:a="http://schemas.openxmlformats.org/drawingml/2006/main" r:id="rId7"/>
                           </wp:docPr>
                           <wp:cNvGraphicFramePr>
                             <a:graphicFrameLocks xmlns:a="http://schemas.openxmlformats.org/drawingml/2006/main" noChangeAspect="1"/>
@@ -7711,14 +7709,14 @@
                               <pic:pic xmlns:pic="http://schemas.openxmlformats.org/drawingml/2006/picture">
                                 <pic:nvPicPr>
                                   <pic:cNvPr id="20" name="Picture 20">
-                                    <a:hlinkClick r:id="rId26"/>
+                                    <a:hlinkClick r:id="rId7"/>
                                   </pic:cNvPr>
                                   <pic:cNvPicPr>
                                     <a:picLocks noChangeAspect="1" noChangeArrowheads="1"/>
                                   </pic:cNvPicPr>
                                 </pic:nvPicPr>
                                 <pic:blipFill>
-                                  <a:blip r:embed="rId27">
+                                  <a:blip r:embed="rId8">
                                     <a:extLst>
                                       <a:ext uri="{28A0092B-C50C-407E-A947-70E740481C1C}">
                                         <a14:useLocalDpi xmlns:a14="http://schemas.microsoft.com/office/drawing/2010/main" val="0"/>
@@ -7770,7 +7768,7 @@
                           <wp:extent cx="180000" cy="180000"/>
                           <wp:effectExtent l="0" t="0" r="0" b="0"/>
                           <wp:docPr id="7" name="Picture 7" title="Software University @ Twitter">
-                            <a:hlinkClick xmlns:a="http://schemas.openxmlformats.org/drawingml/2006/main" r:id="rId28"/>
+                            <a:hlinkClick xmlns:a="http://schemas.openxmlformats.org/drawingml/2006/main" r:id="rId10"/>
                           </wp:docPr>
                           <wp:cNvGraphicFramePr>
                             <a:graphicFrameLocks xmlns:a="http://schemas.openxmlformats.org/drawingml/2006/main" noChangeAspect="1"/>
@@ -7780,12 +7778,12 @@
                               <pic:pic xmlns:pic="http://schemas.openxmlformats.org/drawingml/2006/picture">
                                 <pic:nvPicPr>
                                   <pic:cNvPr id="7" name="Picture 7" title="Software University @ Twitter">
-                                    <a:hlinkClick r:id="rId28"/>
+                                    <a:hlinkClick r:id="rId10"/>
                                   </pic:cNvPr>
                                   <pic:cNvPicPr/>
                                 </pic:nvPicPr>
                                 <pic:blipFill>
-                                  <a:blip r:embed="rId29"/>
+                                  <a:blip r:embed="rId11"/>
                                   <a:stretch>
                                     <a:fillRect/>
                                   </a:stretch>
@@ -7823,7 +7821,7 @@
                           <wp:extent cx="180000" cy="180000"/>
                           <wp:effectExtent l="0" t="0" r="0" b="0"/>
                           <wp:docPr id="17" name="Picture 17" title="Software University @ YouTube">
-                            <a:hlinkClick xmlns:a="http://schemas.openxmlformats.org/drawingml/2006/main" r:id="rId30"/>
+                            <a:hlinkClick xmlns:a="http://schemas.openxmlformats.org/drawingml/2006/main" r:id="rId12"/>
                           </wp:docPr>
                           <wp:cNvGraphicFramePr>
                             <a:graphicFrameLocks xmlns:a="http://schemas.openxmlformats.org/drawingml/2006/main" noChangeAspect="1"/>
@@ -7833,12 +7831,12 @@
                               <pic:pic xmlns:pic="http://schemas.openxmlformats.org/drawingml/2006/picture">
                                 <pic:nvPicPr>
                                   <pic:cNvPr id="17" name="Picture 17" title="Software University @ YouTube">
-                                    <a:hlinkClick r:id="rId30"/>
+                                    <a:hlinkClick r:id="rId12"/>
                                   </pic:cNvPr>
                                   <pic:cNvPicPr/>
                                 </pic:nvPicPr>
                                 <pic:blipFill>
-                                  <a:blip r:embed="rId31"/>
+                                  <a:blip r:embed="rId13"/>
                                   <a:stretch>
                                     <a:fillRect/>
                                   </a:stretch>
@@ -7876,7 +7874,7 @@
                           <wp:extent cx="180000" cy="180000"/>
                           <wp:effectExtent l="0" t="0" r="0" b="0"/>
                           <wp:docPr id="21" name="Picture 21">
-                            <a:hlinkClick xmlns:a="http://schemas.openxmlformats.org/drawingml/2006/main" r:id="rId32"/>
+                            <a:hlinkClick xmlns:a="http://schemas.openxmlformats.org/drawingml/2006/main" r:id="rId14"/>
                           </wp:docPr>
                           <wp:cNvGraphicFramePr>
                             <a:graphicFrameLocks xmlns:a="http://schemas.openxmlformats.org/drawingml/2006/main" noChangeAspect="1"/>
@@ -7886,14 +7884,14 @@
                               <pic:pic xmlns:pic="http://schemas.openxmlformats.org/drawingml/2006/picture">
                                 <pic:nvPicPr>
                                   <pic:cNvPr id="21" name="Picture 21">
-                                    <a:hlinkClick r:id="rId32"/>
+                                    <a:hlinkClick r:id="rId14"/>
                                   </pic:cNvPr>
                                   <pic:cNvPicPr>
                                     <a:picLocks noChangeAspect="1" noChangeArrowheads="1"/>
                                   </pic:cNvPicPr>
                                 </pic:nvPicPr>
                                 <pic:blipFill rotWithShape="1">
-                                  <a:blip r:embed="rId33">
+                                  <a:blip r:embed="rId15">
                                     <a:extLst>
                                       <a:ext uri="{28A0092B-C50C-407E-A947-70E740481C1C}">
                                         <a14:useLocalDpi xmlns:a14="http://schemas.microsoft.com/office/drawing/2010/main" val="0"/>
@@ -7945,7 +7943,7 @@
                           <wp:extent cx="180000" cy="180000"/>
                           <wp:effectExtent l="0" t="0" r="0" b="0"/>
                           <wp:docPr id="22" name="Picture 22">
-                            <a:hlinkClick xmlns:a="http://schemas.openxmlformats.org/drawingml/2006/main" r:id="rId34"/>
+                            <a:hlinkClick xmlns:a="http://schemas.openxmlformats.org/drawingml/2006/main" r:id="rId16"/>
                           </wp:docPr>
                           <wp:cNvGraphicFramePr>
                             <a:graphicFrameLocks xmlns:a="http://schemas.openxmlformats.org/drawingml/2006/main" noChangeAspect="1"/>
@@ -7955,14 +7953,14 @@
                               <pic:pic xmlns:pic="http://schemas.openxmlformats.org/drawingml/2006/picture">
                                 <pic:nvPicPr>
                                   <pic:cNvPr id="22" name="Picture 22">
-                                    <a:hlinkClick r:id="rId34"/>
+                                    <a:hlinkClick r:id="rId16"/>
                                   </pic:cNvPr>
                                   <pic:cNvPicPr>
                                     <a:picLocks noChangeAspect="1" noChangeArrowheads="1"/>
                                   </pic:cNvPicPr>
                                 </pic:nvPicPr>
                                 <pic:blipFill>
-                                  <a:blip r:embed="rId35">
+                                  <a:blip r:embed="rId17">
                                     <a:extLst>
                                       <a:ext uri="{28A0092B-C50C-407E-A947-70E740481C1C}">
                                         <a14:useLocalDpi xmlns:a14="http://schemas.microsoft.com/office/drawing/2010/main" val="0"/>
@@ -8011,7 +8009,7 @@
                           <wp:extent cx="180000" cy="180000"/>
                           <wp:effectExtent l="0" t="0" r="0" b="0"/>
                           <wp:docPr id="23" name="Picture 23" title="Software University: Email Us">
-                            <a:hlinkClick xmlns:a="http://schemas.openxmlformats.org/drawingml/2006/main" r:id="rId36"/>
+                            <a:hlinkClick xmlns:a="http://schemas.openxmlformats.org/drawingml/2006/main" r:id="rId18"/>
                           </wp:docPr>
                           <wp:cNvGraphicFramePr>
                             <a:graphicFrameLocks xmlns:a="http://schemas.openxmlformats.org/drawingml/2006/main" noChangeAspect="1"/>
@@ -8021,12 +8019,12 @@
                               <pic:pic xmlns:pic="http://schemas.openxmlformats.org/drawingml/2006/picture">
                                 <pic:nvPicPr>
                                   <pic:cNvPr id="23" name="Picture 23" title="Software University: Email Us">
-                                    <a:hlinkClick r:id="rId36"/>
+                                    <a:hlinkClick r:id="rId18"/>
                                   </pic:cNvPr>
                                   <pic:cNvPicPr/>
                                 </pic:nvPicPr>
                                 <pic:blipFill>
-                                  <a:blip r:embed="rId37"/>
+                                  <a:blip r:embed="rId19"/>
                                   <a:stretch>
                                     <a:fillRect/>
                                   </a:stretch>
@@ -8071,7 +8069,7 @@
           <wp:effectExtent l="0" t="0" r="0" b="5715"/>
           <wp:wrapSquare wrapText="bothSides"/>
           <wp:docPr id="1" name="Picture 1">
-            <a:hlinkClick xmlns:a="http://schemas.openxmlformats.org/drawingml/2006/main" r:id="rId20"/>
+            <a:hlinkClick xmlns:a="http://schemas.openxmlformats.org/drawingml/2006/main" r:id="rId1"/>
           </wp:docPr>
           <wp:cNvGraphicFramePr>
             <a:graphicFrameLocks xmlns:a="http://schemas.openxmlformats.org/drawingml/2006/main" noChangeAspect="1"/>
@@ -8088,7 +8086,7 @@
                   </pic:cNvPicPr>
                 </pic:nvPicPr>
                 <pic:blipFill>
-                  <a:blip r:embed="rId38">
+                  <a:blip r:embed="rId21">
                     <a:extLst>
                       <a:ext uri="{28A0092B-C50C-407E-A947-70E740481C1C}">
                         <a14:useLocalDpi xmlns:a14="http://schemas.microsoft.com/office/drawing/2010/main" val="0"/>
@@ -8192,7 +8190,7 @@
             </wp:anchor>
           </w:drawing>
         </mc:Choice>
-        <mc:Fallback xmlns:w16="http://schemas.microsoft.com/office/word/2018/wordml" xmlns:w16cid="http://schemas.microsoft.com/office/word/2016/wordml/cid" xmlns:w16cex="http://schemas.microsoft.com/office/word/2018/wordml/cex" xmlns:am3d="http://schemas.microsoft.com/office/drawing/2017/model3d" xmlns:aink="http://schemas.microsoft.com/office/drawing/2016/ink" xmlns:cx8="http://schemas.microsoft.com/office/drawing/2016/5/14/chartex" xmlns:cx7="http://schemas.microsoft.com/office/drawing/2016/5/13/chartex" xmlns:cx6="http://schemas.microsoft.com/office/drawing/2016/5/12/chartex" xmlns:cx5="http://schemas.microsoft.com/office/drawing/2016/5/11/chartex" xmlns:cx4="http://schemas.microsoft.com/office/drawing/2016/5/10/chartex" xmlns:cx3="http://schemas.microsoft.com/office/drawing/2016/5/9/chartex" xmlns:cx2="http://schemas.microsoft.com/office/drawing/2015/10/21/chartex">
+        <mc:Fallback>
           <w:pict>
             <v:line w14:anchorId="60BE7D18" id="Straight Connector 19" o:spid="_x0000_s1026" style="position:absolute;flip:y;z-index:251622400;visibility:visible;mso-wrap-style:square;mso-width-percent:0;mso-height-percent:0;mso-wrap-distance-left:9pt;mso-wrap-distance-top:0;mso-wrap-distance-right:9pt;mso-wrap-distance-bottom:0;mso-position-horizontal:absolute;mso-position-horizontal-relative:text;mso-position-vertical:absolute;mso-position-vertical-relative:text;mso-width-percent:0;mso-height-percent:0;mso-width-relative:page;mso-height-relative:page" from="-.1pt,5.2pt" to="520.7pt,5.2pt" o:gfxdata="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" strokecolor="#974706 [1609]" strokeweight="1pt">
               <v:stroke endcap="round"/>
@@ -8373,11 +8371,7 @@
         </mc:Choice>
         <mc:Fallback>
           <w:pict>
-            <v:shapetype w14:anchorId="60DB5C39" id="_x0000_t202" coordsize="21600,21600" o:spt="202" path="m,l,21600r21600,l21600,xe">
-              <v:stroke joinstyle="miter"/>
-              <v:path gradientshapeok="t" o:connecttype="rect"/>
-            </v:shapetype>
-            <v:shape id="Text Box 4" o:spid="_x0000_s1028" type="#_x0000_t202" style="position:absolute;margin-left:444.65pt;margin-top:26.95pt;width:70.9pt;height:15.9pt;z-index:251663360;visibility:visible;mso-wrap-style:square;mso-width-percent:0;mso-height-percent:0;mso-wrap-distance-left:9pt;mso-wrap-distance-top:0;mso-wrap-distance-right:9pt;mso-wrap-distance-bottom:0;mso-position-horizontal:absolute;mso-position-horizontal-relative:text;mso-position-vertical:absolute;mso-position-vertical-relative:text;mso-width-percent:0;mso-height-percent:0;mso-width-relative:page;mso-height-relative:page;v-text-anchor:middle" o:gfxdata="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" filled="f" stroked="f" strokeweight=".5pt">
+            <v:shape w14:anchorId="60DB5C39" id="Text Box 4" o:spid="_x0000_s1028" type="#_x0000_t202" style="position:absolute;margin-left:444.65pt;margin-top:26.95pt;width:70.9pt;height:15.9pt;z-index:251663360;visibility:visible;mso-wrap-style:square;mso-width-percent:0;mso-height-percent:0;mso-wrap-distance-left:9pt;mso-wrap-distance-top:0;mso-wrap-distance-right:9pt;mso-wrap-distance-bottom:0;mso-position-horizontal:absolute;mso-position-horizontal-relative:text;mso-position-vertical:absolute;mso-position-vertical-relative:text;mso-width-percent:0;mso-height-percent:0;mso-width-relative:page;mso-height-relative:page;v-text-anchor:middle" o:gfxdata="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" filled="f" stroked="f" strokeweight=".5pt">
               <v:textbox inset="0,0,0,0">
                 <w:txbxContent>
                   <w:p>
@@ -8488,7 +8482,7 @@
 </file>
 
 <file path=word/footnotes.xml><?xml version="1.0" encoding="utf-8"?>
-<w:footnotes xmlns:wpc="http://schemas.microsoft.com/office/word/2010/wordprocessingCanvas" xmlns:cx="http://schemas.microsoft.com/office/drawing/2014/chartex" xmlns:cx1="http://schemas.microsoft.com/office/drawing/2015/9/8/chartex" xmlns:mc="http://schemas.openxmlformats.org/markup-compatibility/2006" xmlns:o="urn:schemas-microsoft-com:office:office" xmlns:r="http://schemas.openxmlformats.org/officeDocument/2006/relationships" xmlns:m="http://schemas.openxmlformats.org/officeDocument/2006/math" xmlns:v="urn:schemas-microsoft-com:vml" xmlns:wp14="http://schemas.microsoft.com/office/word/2010/wordprocessingDrawing" xmlns:wp="http://schemas.openxmlformats.org/drawingml/2006/wordprocessingDrawing" xmlns:w10="urn:schemas-microsoft-com:office:word" xmlns:w="http://schemas.openxmlformats.org/wordprocessingml/2006/main" xmlns:w14="http://schemas.microsoft.com/office/word/2010/wordml" xmlns:w15="http://schemas.microsoft.com/office/word/2012/wordml" xmlns:w16se="http://schemas.microsoft.com/office/word/2015/wordml/symex" xmlns:wpg="http://schemas.microsoft.com/office/word/2010/wordprocessingGroup" xmlns:wpi="http://schemas.microsoft.com/office/word/2010/wordprocessingInk" xmlns:wne="http://schemas.microsoft.com/office/word/2006/wordml" xmlns:wps="http://schemas.microsoft.com/office/word/2010/wordprocessingShape" mc:Ignorable="w14 w15 w16se wp14">
+<w:footnotes xmlns:wpc="http://schemas.microsoft.com/office/word/2010/wordprocessingCanvas" xmlns:cx="http://schemas.microsoft.com/office/drawing/2014/chartex" xmlns:cx1="http://schemas.microsoft.com/office/drawing/2015/9/8/chartex" xmlns:cx2="http://schemas.microsoft.com/office/drawing/2015/10/21/chartex" xmlns:cx3="http://schemas.microsoft.com/office/drawing/2016/5/9/chartex" xmlns:cx4="http://schemas.microsoft.com/office/drawing/2016/5/10/chartex" xmlns:cx5="http://schemas.microsoft.com/office/drawing/2016/5/11/chartex" xmlns:cx6="http://schemas.microsoft.com/office/drawing/2016/5/12/chartex" xmlns:cx7="http://schemas.microsoft.com/office/drawing/2016/5/13/chartex" xmlns:cx8="http://schemas.microsoft.com/office/drawing/2016/5/14/chartex" xmlns:mc="http://schemas.openxmlformats.org/markup-compatibility/2006" xmlns:aink="http://schemas.microsoft.com/office/drawing/2016/ink" xmlns:am3d="http://schemas.microsoft.com/office/drawing/2017/model3d" xmlns:o="urn:schemas-microsoft-com:office:office" xmlns:r="http://schemas.openxmlformats.org/officeDocument/2006/relationships" xmlns:m="http://schemas.openxmlformats.org/officeDocument/2006/math" xmlns:v="urn:schemas-microsoft-com:vml" xmlns:wp14="http://schemas.microsoft.com/office/word/2010/wordprocessingDrawing" xmlns:wp="http://schemas.openxmlformats.org/drawingml/2006/wordprocessingDrawing" xmlns:w10="urn:schemas-microsoft-com:office:word" xmlns:w="http://schemas.openxmlformats.org/wordprocessingml/2006/main" xmlns:w14="http://schemas.microsoft.com/office/word/2010/wordml" xmlns:w15="http://schemas.microsoft.com/office/word/2012/wordml" xmlns:w16cex="http://schemas.microsoft.com/office/word/2018/wordml/cex" xmlns:w16cid="http://schemas.microsoft.com/office/word/2016/wordml/cid" xmlns:w16="http://schemas.microsoft.com/office/word/2018/wordml" xmlns:w16se="http://schemas.microsoft.com/office/word/2015/wordml/symex" xmlns:wpg="http://schemas.microsoft.com/office/word/2010/wordprocessingGroup" xmlns:wpi="http://schemas.microsoft.com/office/word/2010/wordprocessingInk" xmlns:wne="http://schemas.microsoft.com/office/word/2006/wordml" xmlns:wps="http://schemas.microsoft.com/office/word/2010/wordprocessingShape" mc:Ignorable="w14 w15 w16se w16cid w16 w16cex wp14">
   <w:footnote w:type="separator" w:id="-1">
     <w:p>
       <w:pPr>
@@ -8513,10 +8507,10 @@
 </file>
 
 <file path=word/header1.xml><?xml version="1.0" encoding="utf-8"?>
-<w:hdr xmlns:wpc="http://schemas.microsoft.com/office/word/2010/wordprocessingCanvas" xmlns:cx="http://schemas.microsoft.com/office/drawing/2014/chartex" xmlns:cx1="http://schemas.microsoft.com/office/drawing/2015/9/8/chartex" xmlns:mc="http://schemas.openxmlformats.org/markup-compatibility/2006" xmlns:o="urn:schemas-microsoft-com:office:office" xmlns:r="http://schemas.openxmlformats.org/officeDocument/2006/relationships" xmlns:m="http://schemas.openxmlformats.org/officeDocument/2006/math" xmlns:v="urn:schemas-microsoft-com:vml" xmlns:wp14="http://schemas.microsoft.com/office/word/2010/wordprocessingDrawing" xmlns:wp="http://schemas.openxmlformats.org/drawingml/2006/wordprocessingDrawing" xmlns:w10="urn:schemas-microsoft-com:office:word" xmlns:w="http://schemas.openxmlformats.org/wordprocessingml/2006/main" xmlns:w14="http://schemas.microsoft.com/office/word/2010/wordml" xmlns:w15="http://schemas.microsoft.com/office/word/2012/wordml" xmlns:w16se="http://schemas.microsoft.com/office/word/2015/wordml/symex" xmlns:wpg="http://schemas.microsoft.com/office/word/2010/wordprocessingGroup" xmlns:wpi="http://schemas.microsoft.com/office/word/2010/wordprocessingInk" xmlns:wne="http://schemas.microsoft.com/office/word/2006/wordml" xmlns:wps="http://schemas.microsoft.com/office/word/2010/wordprocessingShape" mc:Ignorable="w14 w15 w16se wp14">
+<w:hdr xmlns:wpc="http://schemas.microsoft.com/office/word/2010/wordprocessingCanvas" xmlns:cx="http://schemas.microsoft.com/office/drawing/2014/chartex" xmlns:cx1="http://schemas.microsoft.com/office/drawing/2015/9/8/chartex" xmlns:cx2="http://schemas.microsoft.com/office/drawing/2015/10/21/chartex" xmlns:cx3="http://schemas.microsoft.com/office/drawing/2016/5/9/chartex" xmlns:cx4="http://schemas.microsoft.com/office/drawing/2016/5/10/chartex" xmlns:cx5="http://schemas.microsoft.com/office/drawing/2016/5/11/chartex" xmlns:cx6="http://schemas.microsoft.com/office/drawing/2016/5/12/chartex" xmlns:cx7="http://schemas.microsoft.com/office/drawing/2016/5/13/chartex" xmlns:cx8="http://schemas.microsoft.com/office/drawing/2016/5/14/chartex" xmlns:mc="http://schemas.openxmlformats.org/markup-compatibility/2006" xmlns:aink="http://schemas.microsoft.com/office/drawing/2016/ink" xmlns:am3d="http://schemas.microsoft.com/office/drawing/2017/model3d" xmlns:o="urn:schemas-microsoft-com:office:office" xmlns:r="http://schemas.openxmlformats.org/officeDocument/2006/relationships" xmlns:m="http://schemas.openxmlformats.org/officeDocument/2006/math" xmlns:v="urn:schemas-microsoft-com:vml" xmlns:wp14="http://schemas.microsoft.com/office/word/2010/wordprocessingDrawing" xmlns:wp="http://schemas.openxmlformats.org/drawingml/2006/wordprocessingDrawing" xmlns:w10="urn:schemas-microsoft-com:office:word" xmlns:w="http://schemas.openxmlformats.org/wordprocessingml/2006/main" xmlns:w14="http://schemas.microsoft.com/office/word/2010/wordml" xmlns:w15="http://schemas.microsoft.com/office/word/2012/wordml" xmlns:w16cex="http://schemas.microsoft.com/office/word/2018/wordml/cex" xmlns:w16cid="http://schemas.microsoft.com/office/word/2016/wordml/cid" xmlns:w16="http://schemas.microsoft.com/office/word/2018/wordml" xmlns:w16se="http://schemas.microsoft.com/office/word/2015/wordml/symex" xmlns:wpg="http://schemas.microsoft.com/office/word/2010/wordprocessingGroup" xmlns:wpi="http://schemas.microsoft.com/office/word/2010/wordprocessingInk" xmlns:wne="http://schemas.microsoft.com/office/word/2006/wordml" xmlns:wps="http://schemas.microsoft.com/office/word/2010/wordprocessingShape" mc:Ignorable="w14 w15 w16se w16cid w16 w16cex wp14">
   <w:p>
     <w:pPr>
-      <w:pStyle w:val="Header"/>
+      <w:pStyle w:val="a3"/>
       <w:ind w:hanging="1134"/>
     </w:pPr>
   </w:p>
@@ -8524,7 +8518,7 @@
 </file>
 
 <file path=word/numbering.xml><?xml version="1.0" encoding="utf-8"?>
-<w:numbering xmlns:wpc="http://schemas.microsoft.com/office/word/2010/wordprocessingCanvas" xmlns:cx="http://schemas.microsoft.com/office/drawing/2014/chartex" xmlns:cx1="http://schemas.microsoft.com/office/drawing/2015/9/8/chartex" xmlns:mc="http://schemas.openxmlformats.org/markup-compatibility/2006" xmlns:o="urn:schemas-microsoft-com:office:office" xmlns:r="http://schemas.openxmlformats.org/officeDocument/2006/relationships" xmlns:m="http://schemas.openxmlformats.org/officeDocument/2006/math" xmlns:v="urn:schemas-microsoft-com:vml" xmlns:wp14="http://schemas.microsoft.com/office/word/2010/wordprocessingDrawing" xmlns:wp="http://schemas.openxmlformats.org/drawingml/2006/wordprocessingDrawing" xmlns:w10="urn:schemas-microsoft-com:office:word" xmlns:w="http://schemas.openxmlformats.org/wordprocessingml/2006/main" xmlns:w14="http://schemas.microsoft.com/office/word/2010/wordml" xmlns:w15="http://schemas.microsoft.com/office/word/2012/wordml" xmlns:w16se="http://schemas.microsoft.com/office/word/2015/wordml/symex" xmlns:wpg="http://schemas.microsoft.com/office/word/2010/wordprocessingGroup" xmlns:wpi="http://schemas.microsoft.com/office/word/2010/wordprocessingInk" xmlns:wne="http://schemas.microsoft.com/office/word/2006/wordml" xmlns:wps="http://schemas.microsoft.com/office/word/2010/wordprocessingShape" mc:Ignorable="w14 w15 w16se wp14">
+<w:numbering xmlns:wpc="http://schemas.microsoft.com/office/word/2010/wordprocessingCanvas" xmlns:cx="http://schemas.microsoft.com/office/drawing/2014/chartex" xmlns:cx1="http://schemas.microsoft.com/office/drawing/2015/9/8/chartex" xmlns:cx2="http://schemas.microsoft.com/office/drawing/2015/10/21/chartex" xmlns:cx3="http://schemas.microsoft.com/office/drawing/2016/5/9/chartex" xmlns:cx4="http://schemas.microsoft.com/office/drawing/2016/5/10/chartex" xmlns:cx5="http://schemas.microsoft.com/office/drawing/2016/5/11/chartex" xmlns:cx6="http://schemas.microsoft.com/office/drawing/2016/5/12/chartex" xmlns:cx7="http://schemas.microsoft.com/office/drawing/2016/5/13/chartex" xmlns:cx8="http://schemas.microsoft.com/office/drawing/2016/5/14/chartex" xmlns:mc="http://schemas.openxmlformats.org/markup-compatibility/2006" xmlns:aink="http://schemas.microsoft.com/office/drawing/2016/ink" xmlns:am3d="http://schemas.microsoft.com/office/drawing/2017/model3d" xmlns:o="urn:schemas-microsoft-com:office:office" xmlns:r="http://schemas.openxmlformats.org/officeDocument/2006/relationships" xmlns:m="http://schemas.openxmlformats.org/officeDocument/2006/math" xmlns:v="urn:schemas-microsoft-com:vml" xmlns:wp14="http://schemas.microsoft.com/office/word/2010/wordprocessingDrawing" xmlns:wp="http://schemas.openxmlformats.org/drawingml/2006/wordprocessingDrawing" xmlns:w10="urn:schemas-microsoft-com:office:word" xmlns:w="http://schemas.openxmlformats.org/wordprocessingml/2006/main" xmlns:w14="http://schemas.microsoft.com/office/word/2010/wordml" xmlns:w15="http://schemas.microsoft.com/office/word/2012/wordml" xmlns:w16cex="http://schemas.microsoft.com/office/word/2018/wordml/cex" xmlns:w16cid="http://schemas.microsoft.com/office/word/2016/wordml/cid" xmlns:w16="http://schemas.microsoft.com/office/word/2018/wordml" xmlns:w16se="http://schemas.microsoft.com/office/word/2015/wordml/symex" xmlns:wpg="http://schemas.microsoft.com/office/word/2010/wordprocessingGroup" xmlns:wpi="http://schemas.microsoft.com/office/word/2010/wordprocessingInk" xmlns:wne="http://schemas.microsoft.com/office/word/2006/wordml" xmlns:wps="http://schemas.microsoft.com/office/word/2010/wordprocessingShape" mc:Ignorable="w14 w15 w16se w16cid w16 w16cex wp14">
   <w:abstractNum w:abstractNumId="0" w15:restartNumberingAfterBreak="0">
     <w:nsid w:val="04E60920"/>
     <w:multiLevelType w:val="hybridMultilevel"/>
@@ -9076,7 +9070,7 @@
     <w:lvl w:ilvl="0" w:tplc="A0E28166">
       <w:start w:val="1"/>
       <w:numFmt w:val="decimal"/>
-      <w:pStyle w:val="Heading2"/>
+      <w:pStyle w:val="2"/>
       <w:lvlText w:val="%1."/>
       <w:lvlJc w:val="left"/>
       <w:pPr>
@@ -13414,7 +13408,7 @@
 </file>
 
 <file path=word/styles.xml><?xml version="1.0" encoding="utf-8"?>
-<w:styles xmlns:mc="http://schemas.openxmlformats.org/markup-compatibility/2006" xmlns:r="http://schemas.openxmlformats.org/officeDocument/2006/relationships" xmlns:w="http://schemas.openxmlformats.org/wordprocessingml/2006/main" xmlns:w14="http://schemas.microsoft.com/office/word/2010/wordml" xmlns:w15="http://schemas.microsoft.com/office/word/2012/wordml" xmlns:w16se="http://schemas.microsoft.com/office/word/2015/wordml/symex" mc:Ignorable="w14 w15 w16se">
+<w:styles xmlns:mc="http://schemas.openxmlformats.org/markup-compatibility/2006" xmlns:r="http://schemas.openxmlformats.org/officeDocument/2006/relationships" xmlns:w="http://schemas.openxmlformats.org/wordprocessingml/2006/main" xmlns:w14="http://schemas.microsoft.com/office/word/2010/wordml" xmlns:w15="http://schemas.microsoft.com/office/word/2012/wordml" xmlns:w16cex="http://schemas.microsoft.com/office/word/2018/wordml/cex" xmlns:w16cid="http://schemas.microsoft.com/office/word/2016/wordml/cid" xmlns:w16="http://schemas.microsoft.com/office/word/2018/wordml" xmlns:w16se="http://schemas.microsoft.com/office/word/2015/wordml/symex" mc:Ignorable="w14 w15 w16se w16cid w16 w16cex">
   <w:docDefaults>
     <w:rPrDefault>
       <w:rPr>
@@ -13430,7 +13424,7 @@
       </w:pPr>
     </w:pPrDefault>
   </w:docDefaults>
-  <w:latentStyles w:defLockedState="0" w:defUIPriority="99" w:defSemiHidden="0" w:defUnhideWhenUsed="0" w:defQFormat="0" w:count="371">
+  <w:latentStyles w:defLockedState="0" w:defUIPriority="99" w:defSemiHidden="0" w:defUnhideWhenUsed="0" w:defQFormat="0" w:count="376">
     <w:lsdException w:name="Normal" w:uiPriority="0" w:qFormat="1"/>
     <w:lsdException w:name="heading 1" w:uiPriority="9" w:qFormat="1"/>
     <w:lsdException w:name="heading 2" w:semiHidden="1" w:uiPriority="9" w:unhideWhenUsed="1" w:qFormat="1"/>
@@ -13536,7 +13530,6 @@
     <w:lsdException w:name="HTML Sample" w:semiHidden="1" w:unhideWhenUsed="1"/>
     <w:lsdException w:name="HTML Typewriter" w:semiHidden="1" w:unhideWhenUsed="1"/>
     <w:lsdException w:name="HTML Variable" w:semiHidden="1" w:unhideWhenUsed="1"/>
-    <w:lsdException w:name="Normal Table" w:semiHidden="1" w:unhideWhenUsed="1"/>
     <w:lsdException w:name="annotation subject" w:semiHidden="1" w:unhideWhenUsed="1"/>
     <w:lsdException w:name="No List" w:semiHidden="1" w:unhideWhenUsed="1"/>
     <w:lsdException w:name="Outline List 1" w:semiHidden="1" w:unhideWhenUsed="1"/>
@@ -13579,11 +13572,8 @@
     <w:lsdException w:name="Table Contemporary" w:semiHidden="1" w:unhideWhenUsed="1"/>
     <w:lsdException w:name="Table Elegant" w:semiHidden="1" w:unhideWhenUsed="1"/>
     <w:lsdException w:name="Table Professional" w:semiHidden="1" w:unhideWhenUsed="1"/>
-    <w:lsdException w:name="Table Subtle 1" w:semiHidden="1" w:unhideWhenUsed="1"/>
     <w:lsdException w:name="Table Subtle 2" w:semiHidden="1" w:unhideWhenUsed="1"/>
     <w:lsdException w:name="Table Web 1" w:semiHidden="1" w:unhideWhenUsed="1"/>
-    <w:lsdException w:name="Table Web 2" w:semiHidden="1" w:unhideWhenUsed="1"/>
-    <w:lsdException w:name="Table Web 3" w:semiHidden="1" w:unhideWhenUsed="1"/>
     <w:lsdException w:name="Balloon Text" w:semiHidden="1" w:unhideWhenUsed="1"/>
     <w:lsdException w:name="Table Grid" w:uiPriority="59"/>
     <w:lsdException w:name="Table Theme" w:semiHidden="1" w:unhideWhenUsed="1"/>
@@ -13802,8 +13792,13 @@
     <w:lsdException w:name="List Table 5 Dark Accent 6" w:uiPriority="50"/>
     <w:lsdException w:name="List Table 6 Colorful Accent 6" w:uiPriority="51"/>
     <w:lsdException w:name="List Table 7 Colorful Accent 6" w:uiPriority="52"/>
+    <w:lsdException w:name="Mention" w:semiHidden="1" w:unhideWhenUsed="1"/>
+    <w:lsdException w:name="Smart Hyperlink" w:semiHidden="1" w:unhideWhenUsed="1"/>
+    <w:lsdException w:name="Hashtag" w:semiHidden="1" w:unhideWhenUsed="1"/>
+    <w:lsdException w:name="Unresolved Mention" w:semiHidden="1" w:unhideWhenUsed="1"/>
+    <w:lsdException w:name="Smart Link" w:semiHidden="1" w:unhideWhenUsed="1"/>
   </w:latentStyles>
-  <w:style w:type="paragraph" w:default="1" w:styleId="Normal">
+  <w:style w:type="paragraph" w:default="1" w:styleId="a">
     <w:name w:val="Normal"/>
     <w:qFormat/>
     <w:rsid w:val="00C97523"/>
@@ -13814,11 +13809,11 @@
       <w:sz w:val="24"/>
     </w:rPr>
   </w:style>
-  <w:style w:type="paragraph" w:styleId="Heading1">
+  <w:style w:type="paragraph" w:styleId="1">
     <w:name w:val="heading 1"/>
-    <w:basedOn w:val="Normal"/>
-    <w:next w:val="Normal"/>
-    <w:link w:val="Heading1Char"/>
+    <w:basedOn w:val="a"/>
+    <w:next w:val="a"/>
+    <w:link w:val="10"/>
     <w:uiPriority w:val="9"/>
     <w:qFormat/>
     <w:rsid w:val="009254B7"/>
@@ -13836,11 +13831,11 @@
       <w:szCs w:val="32"/>
     </w:rPr>
   </w:style>
-  <w:style w:type="paragraph" w:styleId="Heading2">
+  <w:style w:type="paragraph" w:styleId="2">
     <w:name w:val="heading 2"/>
-    <w:basedOn w:val="Normal"/>
-    <w:next w:val="Normal"/>
-    <w:link w:val="Heading2Char"/>
+    <w:basedOn w:val="a"/>
+    <w:next w:val="a"/>
+    <w:link w:val="20"/>
     <w:uiPriority w:val="9"/>
     <w:qFormat/>
     <w:rsid w:val="006E55B4"/>
@@ -13862,11 +13857,11 @@
       <w:szCs w:val="36"/>
     </w:rPr>
   </w:style>
-  <w:style w:type="paragraph" w:styleId="Heading3">
+  <w:style w:type="paragraph" w:styleId="3">
     <w:name w:val="heading 3"/>
-    <w:basedOn w:val="Normal"/>
-    <w:next w:val="Normal"/>
-    <w:link w:val="Heading3Char"/>
+    <w:basedOn w:val="a"/>
+    <w:next w:val="a"/>
+    <w:link w:val="30"/>
     <w:uiPriority w:val="9"/>
     <w:unhideWhenUsed/>
     <w:qFormat/>
@@ -13885,11 +13880,11 @@
       <w:szCs w:val="32"/>
     </w:rPr>
   </w:style>
-  <w:style w:type="paragraph" w:styleId="Heading4">
+  <w:style w:type="paragraph" w:styleId="4">
     <w:name w:val="heading 4"/>
-    <w:basedOn w:val="Normal"/>
-    <w:next w:val="Normal"/>
-    <w:link w:val="Heading4Char"/>
+    <w:basedOn w:val="a"/>
+    <w:next w:val="a"/>
+    <w:link w:val="40"/>
     <w:uiPriority w:val="9"/>
     <w:unhideWhenUsed/>
     <w:qFormat/>
@@ -13908,11 +13903,11 @@
       <w:sz w:val="28"/>
     </w:rPr>
   </w:style>
-  <w:style w:type="paragraph" w:styleId="Heading5">
+  <w:style w:type="paragraph" w:styleId="5">
     <w:name w:val="heading 5"/>
-    <w:basedOn w:val="Normal"/>
-    <w:next w:val="Normal"/>
-    <w:link w:val="Heading5Char"/>
+    <w:basedOn w:val="a"/>
+    <w:next w:val="a"/>
+    <w:link w:val="50"/>
     <w:uiPriority w:val="9"/>
     <w:semiHidden/>
     <w:unhideWhenUsed/>
@@ -13930,13 +13925,13 @@
       <w:color w:val="B2500E"/>
     </w:rPr>
   </w:style>
-  <w:style w:type="character" w:default="1" w:styleId="DefaultParagraphFont">
+  <w:style w:type="character" w:default="1" w:styleId="a0">
     <w:name w:val="Default Paragraph Font"/>
     <w:uiPriority w:val="1"/>
     <w:semiHidden/>
     <w:unhideWhenUsed/>
   </w:style>
-  <w:style w:type="table" w:default="1" w:styleId="TableNormal">
+  <w:style w:type="table" w:default="1" w:styleId="a1">
     <w:name w:val="Normal Table"/>
     <w:uiPriority w:val="99"/>
     <w:semiHidden/>
@@ -13951,16 +13946,16 @@
       </w:tblCellMar>
     </w:tblPr>
   </w:style>
-  <w:style w:type="numbering" w:default="1" w:styleId="NoList">
+  <w:style w:type="numbering" w:default="1" w:styleId="a2">
     <w:name w:val="No List"/>
     <w:uiPriority w:val="99"/>
     <w:semiHidden/>
     <w:unhideWhenUsed/>
   </w:style>
-  <w:style w:type="paragraph" w:styleId="Header">
+  <w:style w:type="paragraph" w:styleId="a3">
     <w:name w:val="header"/>
-    <w:basedOn w:val="Normal"/>
-    <w:link w:val="HeaderChar"/>
+    <w:basedOn w:val="a"/>
+    <w:link w:val="a4"/>
     <w:uiPriority w:val="99"/>
     <w:unhideWhenUsed/>
     <w:rsid w:val="008068A2"/>
@@ -13972,17 +13967,17 @@
       <w:spacing w:after="0" w:line="240" w:lineRule="auto"/>
     </w:pPr>
   </w:style>
-  <w:style w:type="character" w:customStyle="1" w:styleId="HeaderChar">
-    <w:name w:val="Header Char"/>
-    <w:basedOn w:val="DefaultParagraphFont"/>
-    <w:link w:val="Header"/>
+  <w:style w:type="character" w:customStyle="1" w:styleId="a4">
+    <w:name w:val="Горен колонтитул Знак"/>
+    <w:basedOn w:val="a0"/>
+    <w:link w:val="a3"/>
     <w:uiPriority w:val="99"/>
     <w:rsid w:val="008068A2"/>
   </w:style>
-  <w:style w:type="paragraph" w:styleId="Footer">
+  <w:style w:type="paragraph" w:styleId="a5">
     <w:name w:val="footer"/>
-    <w:basedOn w:val="Normal"/>
-    <w:link w:val="FooterChar"/>
+    <w:basedOn w:val="a"/>
+    <w:link w:val="a6"/>
     <w:uiPriority w:val="99"/>
     <w:unhideWhenUsed/>
     <w:rsid w:val="008068A2"/>
@@ -13994,17 +13989,17 @@
       <w:spacing w:after="0" w:line="240" w:lineRule="auto"/>
     </w:pPr>
   </w:style>
-  <w:style w:type="character" w:customStyle="1" w:styleId="FooterChar">
-    <w:name w:val="Footer Char"/>
-    <w:basedOn w:val="DefaultParagraphFont"/>
-    <w:link w:val="Footer"/>
+  <w:style w:type="character" w:customStyle="1" w:styleId="a6">
+    <w:name w:val="Долен колонтитул Знак"/>
+    <w:basedOn w:val="a0"/>
+    <w:link w:val="a5"/>
     <w:uiPriority w:val="99"/>
     <w:rsid w:val="008068A2"/>
   </w:style>
-  <w:style w:type="paragraph" w:styleId="BalloonText">
+  <w:style w:type="paragraph" w:styleId="a7">
     <w:name w:val="Balloon Text"/>
-    <w:basedOn w:val="Normal"/>
-    <w:link w:val="BalloonTextChar"/>
+    <w:basedOn w:val="a"/>
+    <w:link w:val="a8"/>
     <w:uiPriority w:val="99"/>
     <w:semiHidden/>
     <w:unhideWhenUsed/>
@@ -14018,10 +14013,10 @@
       <w:szCs w:val="16"/>
     </w:rPr>
   </w:style>
-  <w:style w:type="character" w:customStyle="1" w:styleId="BalloonTextChar">
-    <w:name w:val="Balloon Text Char"/>
-    <w:basedOn w:val="DefaultParagraphFont"/>
-    <w:link w:val="BalloonText"/>
+  <w:style w:type="character" w:customStyle="1" w:styleId="a8">
+    <w:name w:val="Изнесен текст Знак"/>
+    <w:basedOn w:val="a0"/>
+    <w:link w:val="a7"/>
     <w:uiPriority w:val="99"/>
     <w:semiHidden/>
     <w:rsid w:val="00564D7B"/>
@@ -14031,9 +14026,9 @@
       <w:szCs w:val="16"/>
     </w:rPr>
   </w:style>
-  <w:style w:type="character" w:styleId="Hyperlink">
+  <w:style w:type="character" w:styleId="a9">
     <w:name w:val="Hyperlink"/>
-    <w:basedOn w:val="DefaultParagraphFont"/>
+    <w:basedOn w:val="a0"/>
     <w:uiPriority w:val="99"/>
     <w:unhideWhenUsed/>
     <w:rsid w:val="0079324A"/>
@@ -14042,10 +14037,10 @@
       <w:u w:val="single"/>
     </w:rPr>
   </w:style>
-  <w:style w:type="character" w:customStyle="1" w:styleId="Heading1Char">
-    <w:name w:val="Heading 1 Char"/>
-    <w:basedOn w:val="DefaultParagraphFont"/>
-    <w:link w:val="Heading1"/>
+  <w:style w:type="character" w:customStyle="1" w:styleId="10">
+    <w:name w:val="Заглавие 1 Знак"/>
+    <w:basedOn w:val="a0"/>
+    <w:link w:val="1"/>
     <w:uiPriority w:val="9"/>
     <w:rsid w:val="009254B7"/>
     <w:rPr>
@@ -14056,10 +14051,10 @@
       <w:szCs w:val="32"/>
     </w:rPr>
   </w:style>
-  <w:style w:type="character" w:customStyle="1" w:styleId="Heading2Char">
-    <w:name w:val="Heading 2 Char"/>
-    <w:basedOn w:val="DefaultParagraphFont"/>
-    <w:link w:val="Heading2"/>
+  <w:style w:type="character" w:customStyle="1" w:styleId="20">
+    <w:name w:val="Заглавие 2 Знак"/>
+    <w:basedOn w:val="a0"/>
+    <w:link w:val="2"/>
     <w:uiPriority w:val="9"/>
     <w:rsid w:val="006E55B4"/>
     <w:rPr>
@@ -14071,9 +14066,9 @@
       <w:szCs w:val="36"/>
     </w:rPr>
   </w:style>
-  <w:style w:type="paragraph" w:styleId="NormalWeb">
+  <w:style w:type="paragraph" w:styleId="aa">
     <w:name w:val="Normal (Web)"/>
-    <w:basedOn w:val="Normal"/>
+    <w:basedOn w:val="a"/>
     <w:uiPriority w:val="99"/>
     <w:semiHidden/>
     <w:unhideWhenUsed/>
@@ -14086,9 +14081,9 @@
       <w:szCs w:val="24"/>
     </w:rPr>
   </w:style>
-  <w:style w:type="character" w:styleId="Strong">
+  <w:style w:type="character" w:styleId="ab">
     <w:name w:val="Strong"/>
-    <w:basedOn w:val="DefaultParagraphFont"/>
+    <w:basedOn w:val="a0"/>
     <w:uiPriority w:val="22"/>
     <w:qFormat/>
     <w:rsid w:val="00524789"/>
@@ -14097,10 +14092,10 @@
       <w:bCs/>
     </w:rPr>
   </w:style>
-  <w:style w:type="character" w:customStyle="1" w:styleId="Heading3Char">
-    <w:name w:val="Heading 3 Char"/>
-    <w:basedOn w:val="DefaultParagraphFont"/>
-    <w:link w:val="Heading3"/>
+  <w:style w:type="character" w:customStyle="1" w:styleId="30">
+    <w:name w:val="Заглавие 3 Знак"/>
+    <w:basedOn w:val="a0"/>
+    <w:link w:val="3"/>
     <w:uiPriority w:val="9"/>
     <w:rsid w:val="008C5930"/>
     <w:rPr>
@@ -14111,10 +14106,10 @@
       <w:szCs w:val="32"/>
     </w:rPr>
   </w:style>
-  <w:style w:type="character" w:customStyle="1" w:styleId="Heading4Char">
-    <w:name w:val="Heading 4 Char"/>
-    <w:basedOn w:val="DefaultParagraphFont"/>
-    <w:link w:val="Heading4"/>
+  <w:style w:type="character" w:customStyle="1" w:styleId="40">
+    <w:name w:val="Заглавие 4 Знак"/>
+    <w:basedOn w:val="a0"/>
+    <w:link w:val="4"/>
     <w:uiPriority w:val="9"/>
     <w:rsid w:val="008C5930"/>
     <w:rPr>
@@ -14125,10 +14120,10 @@
       <w:sz w:val="28"/>
     </w:rPr>
   </w:style>
-  <w:style w:type="paragraph" w:styleId="ListParagraph">
+  <w:style w:type="paragraph" w:styleId="ac">
     <w:name w:val="List Paragraph"/>
-    <w:basedOn w:val="Normal"/>
-    <w:link w:val="ListParagraphChar"/>
+    <w:basedOn w:val="a"/>
+    <w:link w:val="ad"/>
     <w:uiPriority w:val="34"/>
     <w:qFormat/>
     <w:rsid w:val="008617B5"/>
@@ -14137,9 +14132,9 @@
       <w:contextualSpacing/>
     </w:pPr>
   </w:style>
-  <w:style w:type="character" w:styleId="FollowedHyperlink">
+  <w:style w:type="character" w:styleId="ae">
     <w:name w:val="FollowedHyperlink"/>
-    <w:basedOn w:val="DefaultParagraphFont"/>
+    <w:basedOn w:val="a0"/>
     <w:uiPriority w:val="99"/>
     <w:semiHidden/>
     <w:unhideWhenUsed/>
@@ -14149,10 +14144,10 @@
       <w:u w:val="single"/>
     </w:rPr>
   </w:style>
-  <w:style w:type="character" w:customStyle="1" w:styleId="Heading5Char">
-    <w:name w:val="Heading 5 Char"/>
-    <w:basedOn w:val="DefaultParagraphFont"/>
-    <w:link w:val="Heading5"/>
+  <w:style w:type="character" w:customStyle="1" w:styleId="50">
+    <w:name w:val="Заглавие 5 Знак"/>
+    <w:basedOn w:val="a0"/>
+    <w:link w:val="5"/>
     <w:uiPriority w:val="9"/>
     <w:semiHidden/>
     <w:rsid w:val="008C5930"/>
@@ -14164,7 +14159,7 @@
   </w:style>
   <w:style w:type="paragraph" w:customStyle="1" w:styleId="Code">
     <w:name w:val="Code"/>
-    <w:basedOn w:val="Normal"/>
+    <w:basedOn w:val="a"/>
     <w:link w:val="CodeChar"/>
     <w:qFormat/>
     <w:rsid w:val="008063E1"/>
@@ -14176,7 +14171,7 @@
   </w:style>
   <w:style w:type="character" w:customStyle="1" w:styleId="CodeChar">
     <w:name w:val="Code Char"/>
-    <w:basedOn w:val="DefaultParagraphFont"/>
+    <w:basedOn w:val="a0"/>
     <w:link w:val="Code"/>
     <w:qFormat/>
     <w:rsid w:val="008063E1"/>
@@ -14186,9 +14181,9 @@
       <w:noProof/>
     </w:rPr>
   </w:style>
-  <w:style w:type="table" w:styleId="TableGrid">
+  <w:style w:type="table" w:styleId="af">
     <w:name w:val="Table Grid"/>
-    <w:basedOn w:val="TableNormal"/>
+    <w:basedOn w:val="a1"/>
     <w:uiPriority w:val="59"/>
     <w:rsid w:val="00763912"/>
     <w:pPr>
@@ -14207,12 +14202,12 @@
   </w:style>
   <w:style w:type="character" w:customStyle="1" w:styleId="tgc">
     <w:name w:val="_tgc"/>
-    <w:basedOn w:val="DefaultParagraphFont"/>
+    <w:basedOn w:val="a0"/>
     <w:rsid w:val="00D8395C"/>
   </w:style>
   <w:style w:type="paragraph" w:customStyle="1" w:styleId="Index">
     <w:name w:val="Index"/>
-    <w:basedOn w:val="Normal"/>
+    <w:basedOn w:val="a"/>
     <w:qFormat/>
     <w:rsid w:val="005054C7"/>
     <w:pPr>
@@ -14223,17 +14218,17 @@
       <w:rFonts w:cs="FreeSans"/>
     </w:rPr>
   </w:style>
-  <w:style w:type="character" w:customStyle="1" w:styleId="ListParagraphChar">
-    <w:name w:val="List Paragraph Char"/>
-    <w:basedOn w:val="DefaultParagraphFont"/>
-    <w:link w:val="ListParagraph"/>
+  <w:style w:type="character" w:customStyle="1" w:styleId="ad">
+    <w:name w:val="Списък на абзаци Знак"/>
+    <w:basedOn w:val="a0"/>
+    <w:link w:val="ac"/>
     <w:uiPriority w:val="34"/>
     <w:qFormat/>
     <w:rsid w:val="005054C7"/>
   </w:style>
   <w:style w:type="character" w:customStyle="1" w:styleId="InternetLink">
     <w:name w:val="Internet Link"/>
-    <w:basedOn w:val="DefaultParagraphFont"/>
+    <w:basedOn w:val="a0"/>
     <w:uiPriority w:val="99"/>
     <w:unhideWhenUsed/>
     <w:rsid w:val="005054C7"/>
@@ -14244,7 +14239,7 @@
   </w:style>
   <w:style w:type="character" w:customStyle="1" w:styleId="UnresolvedMention1">
     <w:name w:val="Unresolved Mention1"/>
-    <w:basedOn w:val="DefaultParagraphFont"/>
+    <w:basedOn w:val="a0"/>
     <w:uiPriority w:val="99"/>
     <w:semiHidden/>
     <w:unhideWhenUsed/>
@@ -14256,7 +14251,7 @@
   </w:style>
   <w:style w:type="character" w:customStyle="1" w:styleId="UnresolvedMention2">
     <w:name w:val="Unresolved Mention2"/>
-    <w:basedOn w:val="DefaultParagraphFont"/>
+    <w:basedOn w:val="a0"/>
     <w:uiPriority w:val="99"/>
     <w:semiHidden/>
     <w:unhideWhenUsed/>
@@ -14268,7 +14263,7 @@
   </w:style>
   <w:style w:type="character" w:customStyle="1" w:styleId="shorttext">
     <w:name w:val="short_text"/>
-    <w:basedOn w:val="DefaultParagraphFont"/>
+    <w:basedOn w:val="a0"/>
     <w:rsid w:val="001A4E8F"/>
   </w:style>
   <w:style w:type="paragraph" w:customStyle="1" w:styleId="Body">
@@ -14293,9 +14288,9 @@
       <w:lang w:val="da-DK" w:eastAsia="bg-BG"/>
     </w:rPr>
   </w:style>
-  <w:style w:type="character" w:customStyle="1" w:styleId="UnresolvedMention">
-    <w:name w:val="Unresolved Mention"/>
-    <w:basedOn w:val="DefaultParagraphFont"/>
+  <w:style w:type="character" w:customStyle="1" w:styleId="11">
+    <w:name w:val="Неразрешено споменаване1"/>
+    <w:basedOn w:val="a0"/>
     <w:uiPriority w:val="99"/>
     <w:semiHidden/>
     <w:unhideWhenUsed/>

</xml_diff>